<commit_message>
Correction du dernier bug pour la question 5
</commit_message>
<xml_diff>
--- a/Réponses_SDL2_PARTIE2.docx
+++ b/Réponses_SDL2_PARTIE2.docx
@@ -22,8 +22,9 @@
           <w:u w:val="single"/>
           <w:lang w:val="en-US"/>
         </w:rPr>
-        <w:t xml:space="preserve">SDL 2 </w:t>
-      </w:r>
+        <w:t xml:space="preserve">SDL </w:t>
+      </w:r>
+      <w:proofErr w:type="gramStart"/>
       <w:r>
         <w:rPr>
           <w:rFonts w:asciiTheme="minorHAnsi" w:hAnsiTheme="minorHAnsi"/>
@@ -32,7 +33,7 @@
           <w:u w:val="single"/>
           <w:lang w:val="en-US"/>
         </w:rPr>
-        <w:t xml:space="preserve">: </w:t>
+        <w:t xml:space="preserve">2 </w:t>
       </w:r>
       <w:r>
         <w:rPr>
@@ -42,7 +43,40 @@
           <w:u w:val="single"/>
           <w:lang w:val="en-US"/>
         </w:rPr>
-        <w:t xml:space="preserve">Partie </w:t>
+        <w:t>:</w:t>
+      </w:r>
+      <w:proofErr w:type="gramEnd"/>
+      <w:r>
+        <w:rPr>
+          <w:rFonts w:asciiTheme="minorHAnsi" w:hAnsiTheme="minorHAnsi"/>
+          <w:b/>
+          <w:bCs/>
+          <w:u w:val="single"/>
+          <w:lang w:val="en-US"/>
+        </w:rPr>
+        <w:t xml:space="preserve"> </w:t>
+      </w:r>
+      <w:proofErr w:type="spellStart"/>
+      <w:r>
+        <w:rPr>
+          <w:rFonts w:asciiTheme="minorHAnsi" w:hAnsiTheme="minorHAnsi"/>
+          <w:b/>
+          <w:bCs/>
+          <w:u w:val="single"/>
+          <w:lang w:val="en-US"/>
+        </w:rPr>
+        <w:t>Partie</w:t>
+      </w:r>
+      <w:proofErr w:type="spellEnd"/>
+      <w:r>
+        <w:rPr>
+          <w:rFonts w:asciiTheme="minorHAnsi" w:hAnsiTheme="minorHAnsi"/>
+          <w:b/>
+          <w:bCs/>
+          <w:u w:val="single"/>
+          <w:lang w:val="en-US"/>
+        </w:rPr>
+        <w:t xml:space="preserve"> </w:t>
       </w:r>
       <w:r>
         <w:rPr>
@@ -173,7 +207,7 @@
           <v:shape id="_x0000_i1025" type="#_x0000_t75" style="width:76.5pt;height:49.5pt" o:ole="">
             <v:imagedata r:id="rId7" o:title=""/>
           </v:shape>
-          <o:OLEObject Type="Embed" ProgID="Package" ShapeID="_x0000_i1025" DrawAspect="Icon" ObjectID="_1647687949" r:id="rId8"/>
+          <o:OLEObject Type="Embed" ProgID="Package" ShapeID="_x0000_i1025" DrawAspect="Icon" ObjectID="_1647702851" r:id="rId8"/>
         </w:object>
       </w:r>
       <w:r>
@@ -181,7 +215,7 @@
           <v:shape id="_x0000_i1026" type="#_x0000_t75" style="width:76.5pt;height:49.5pt" o:ole="">
             <v:imagedata r:id="rId9" o:title=""/>
           </v:shape>
-          <o:OLEObject Type="Embed" ProgID="Package" ShapeID="_x0000_i1026" DrawAspect="Icon" ObjectID="_1647687950" r:id="rId10"/>
+          <o:OLEObject Type="Embed" ProgID="Package" ShapeID="_x0000_i1026" DrawAspect="Icon" ObjectID="_1647702852" r:id="rId10"/>
         </w:object>
       </w:r>
       <w:r>
@@ -189,7 +223,7 @@
           <v:shape id="_x0000_i1027" type="#_x0000_t75" style="width:76.5pt;height:49.5pt" o:ole="">
             <v:imagedata r:id="rId11" o:title=""/>
           </v:shape>
-          <o:OLEObject Type="Embed" ProgID="Package" ShapeID="_x0000_i1027" DrawAspect="Icon" ObjectID="_1647687951" r:id="rId12"/>
+          <o:OLEObject Type="Embed" ProgID="Package" ShapeID="_x0000_i1027" DrawAspect="Icon" ObjectID="_1647702853" r:id="rId12"/>
         </w:object>
       </w:r>
       <w:r>
@@ -197,7 +231,7 @@
           <v:shape id="_x0000_i1028" type="#_x0000_t75" style="width:76.5pt;height:49.5pt" o:ole="">
             <v:imagedata r:id="rId13" o:title=""/>
           </v:shape>
-          <o:OLEObject Type="Embed" ProgID="Package" ShapeID="_x0000_i1028" DrawAspect="Icon" ObjectID="_1647687952" r:id="rId14"/>
+          <o:OLEObject Type="Embed" ProgID="Package" ShapeID="_x0000_i1028" DrawAspect="Icon" ObjectID="_1647702854" r:id="rId14"/>
         </w:object>
       </w:r>
       <w:r>
@@ -205,7 +239,7 @@
           <v:shape id="_x0000_i1029" type="#_x0000_t75" style="width:76.5pt;height:49.5pt" o:ole="">
             <v:imagedata r:id="rId15" o:title=""/>
           </v:shape>
-          <o:OLEObject Type="Embed" ProgID="Package" ShapeID="_x0000_i1029" DrawAspect="Icon" ObjectID="_1647687953" r:id="rId16"/>
+          <o:OLEObject Type="Embed" ProgID="Package" ShapeID="_x0000_i1029" DrawAspect="Icon" ObjectID="_1647702855" r:id="rId16"/>
         </w:object>
       </w:r>
       <w:r>
@@ -213,7 +247,7 @@
           <v:shape id="_x0000_i1030" type="#_x0000_t75" style="width:76.5pt;height:49.5pt" o:ole="">
             <v:imagedata r:id="rId17" o:title=""/>
           </v:shape>
-          <o:OLEObject Type="Embed" ProgID="Package" ShapeID="_x0000_i1030" DrawAspect="Icon" ObjectID="_1647687954" r:id="rId18"/>
+          <o:OLEObject Type="Embed" ProgID="Package" ShapeID="_x0000_i1030" DrawAspect="Icon" ObjectID="_1647702856" r:id="rId18"/>
         </w:object>
       </w:r>
     </w:p>
@@ -237,6 +271,11 @@
     <w:p>
       <w:r>
         <w:t xml:space="preserve">PS : </w:t>
+      </w:r>
+      <w:bookmarkStart w:id="0" w:name="_GoBack"/>
+      <w:bookmarkEnd w:id="0"/>
+      <w:r>
+        <w:t>J’ai obtenu cette réponse grâce à Romain S., ayant eu des problèmes avec mon installation.</w:t>
       </w:r>
     </w:p>
     <w:p>
@@ -320,8 +359,6 @@
       <w:r>
         <w:t>Voir Programme</w:t>
       </w:r>
-      <w:bookmarkStart w:id="0" w:name="_GoBack"/>
-      <w:bookmarkEnd w:id="0"/>
     </w:p>
     <w:sectPr>
       <w:pgSz w:w="11906" w:h="16838"/>
@@ -1681,7 +1718,7 @@
 </file>
 
 <file path=customXml/itemProps1.xml><?xml version="1.0" encoding="utf-8"?>
-<ds:datastoreItem xmlns:ds="http://schemas.openxmlformats.org/officeDocument/2006/customXml" ds:itemID="{172621E7-D6D0-4CC3-A560-761B428014CB}">
+<ds:datastoreItem xmlns:ds="http://schemas.openxmlformats.org/officeDocument/2006/customXml" ds:itemID="{674BF45D-826A-4E13-8EDB-F4DB24C81C17}">
   <ds:schemaRefs>
     <ds:schemaRef ds:uri="http://schemas.openxmlformats.org/officeDocument/2006/bibliography"/>
   </ds:schemaRefs>

</xml_diff>